<commit_message>
Adding a little more doc
</commit_message>
<xml_diff>
--- a/Documentation/The Virtual Field Trip Scavenger Hunt - Edit.docx
+++ b/Documentation/The Virtual Field Trip Scavenger Hunt - Edit.docx
@@ -4558,8 +4558,6 @@
         </w:rPr>
         <w:t xml:space="preserve"> layer that generates a resulting Tensor of size 9, matching our 9 image classifiers.  Presented below is sample code performing the significant work of our neural network.</w:t>
       </w:r>
-      <w:bookmarkStart w:id="0" w:name="_GoBack"/>
-      <w:bookmarkEnd w:id="0"/>
     </w:p>
     <w:p>
       <w:pPr>
@@ -9945,14 +9943,316 @@
           <w:szCs w:val="24"/>
         </w:rPr>
       </w:pPr>
-      <w:r>
-        <w:rPr>
-          <w:i/>
-          <w:sz w:val="24"/>
-          <w:szCs w:val="24"/>
-        </w:rPr>
-        <w:t xml:space="preserve"> </w:t>
-      </w:r>
+    </w:p>
+    <w:p>
+      <w:pPr>
+        <w:pStyle w:val="NoSpacing"/>
+        <w:jc w:val="both"/>
+        <w:rPr>
+          <w:b/>
+          <w:sz w:val="28"/>
+          <w:szCs w:val="28"/>
+        </w:rPr>
+      </w:pPr>
+      <w:r>
+        <w:rPr>
+          <w:b/>
+          <w:sz w:val="28"/>
+          <w:szCs w:val="28"/>
+        </w:rPr>
+        <w:t>Performance Compari</w:t>
+      </w:r>
+      <w:r>
+        <w:rPr>
+          <w:b/>
+          <w:sz w:val="28"/>
+          <w:szCs w:val="28"/>
+        </w:rPr>
+        <w:t>s</w:t>
+      </w:r>
+      <w:r>
+        <w:rPr>
+          <w:b/>
+          <w:sz w:val="28"/>
+          <w:szCs w:val="28"/>
+        </w:rPr>
+        <w:t>on</w:t>
+      </w:r>
+    </w:p>
+    <w:p>
+      <w:pPr>
+        <w:pStyle w:val="NoSpacing"/>
+        <w:jc w:val="both"/>
+        <w:rPr>
+          <w:sz w:val="24"/>
+          <w:szCs w:val="24"/>
+        </w:rPr>
+      </w:pPr>
+    </w:p>
+    <w:p>
+      <w:pPr>
+        <w:pStyle w:val="NoSpacing"/>
+        <w:jc w:val="both"/>
+        <w:rPr>
+          <w:sz w:val="24"/>
+          <w:szCs w:val="24"/>
+        </w:rPr>
+      </w:pPr>
+      <w:r>
+        <w:rPr>
+          <w:sz w:val="24"/>
+          <w:szCs w:val="24"/>
+        </w:rPr>
+        <w:t xml:space="preserve">Because </w:t>
+      </w:r>
+      <w:proofErr w:type="spellStart"/>
+      <w:r>
+        <w:rPr>
+          <w:sz w:val="24"/>
+          <w:szCs w:val="24"/>
+        </w:rPr>
+        <w:t>Clarifai</w:t>
+      </w:r>
+      <w:proofErr w:type="spellEnd"/>
+      <w:r>
+        <w:rPr>
+          <w:sz w:val="24"/>
+          <w:szCs w:val="24"/>
+        </w:rPr>
+        <w:t xml:space="preserve"> is an Open API to which we did not contribute, it does not bear discussion in this paper.  It’s accuracy for our data set is so poor as to not even be relevant for our use case.</w:t>
+      </w:r>
+    </w:p>
+    <w:p>
+      <w:pPr>
+        <w:pStyle w:val="NoSpacing"/>
+        <w:jc w:val="both"/>
+        <w:rPr>
+          <w:sz w:val="24"/>
+          <w:szCs w:val="24"/>
+        </w:rPr>
+      </w:pPr>
+    </w:p>
+    <w:p>
+      <w:pPr>
+        <w:pStyle w:val="NoSpacing"/>
+        <w:jc w:val="both"/>
+        <w:rPr>
+          <w:sz w:val="24"/>
+          <w:szCs w:val="24"/>
+        </w:rPr>
+      </w:pPr>
+      <w:r>
+        <w:rPr>
+          <w:sz w:val="24"/>
+          <w:szCs w:val="24"/>
+        </w:rPr>
+        <w:t xml:space="preserve">We aim to compare several factors regarding performance:  Time to Train Model and Time to Generate Image Prediction.  Because of hardware limitations for the systems being used, both systems were bound in terms of how much data they could process, so it’s worth reiterating that our dataset of 1350 training images and 90 test images was the hard limit of what could be processed without creating crashes in Spark.  What is interesting is that each approach suffered from its own form of limitations:  Spark could not handle a sheer volume of images, though it did not have a problem with the image size, since the result of each image was a feature histogram.  </w:t>
+      </w:r>
+      <w:proofErr w:type="spellStart"/>
+      <w:r>
+        <w:rPr>
+          <w:sz w:val="24"/>
+          <w:szCs w:val="24"/>
+        </w:rPr>
+        <w:t>Tensorflow</w:t>
+      </w:r>
+      <w:proofErr w:type="spellEnd"/>
+      <w:r>
+        <w:rPr>
+          <w:sz w:val="24"/>
+          <w:szCs w:val="24"/>
+        </w:rPr>
+        <w:t xml:space="preserve"> did not have a problem with image volume, but rather struggled with image size, since larger images resulted in larger node counts required for the training model.</w:t>
+      </w:r>
+    </w:p>
+    <w:p>
+      <w:pPr>
+        <w:pStyle w:val="NoSpacing"/>
+        <w:jc w:val="both"/>
+        <w:rPr>
+          <w:sz w:val="24"/>
+          <w:szCs w:val="24"/>
+        </w:rPr>
+      </w:pPr>
+    </w:p>
+    <w:p>
+      <w:pPr>
+        <w:pStyle w:val="NoSpacing"/>
+        <w:jc w:val="both"/>
+        <w:rPr>
+          <w:sz w:val="24"/>
+          <w:szCs w:val="24"/>
+        </w:rPr>
+      </w:pPr>
+      <w:r>
+        <w:rPr>
+          <w:sz w:val="24"/>
+          <w:szCs w:val="24"/>
+        </w:rPr>
+        <w:t xml:space="preserve">In terms of training time, the Spark model trains in about an average of 20 minutes.  The longest portion of time in that process is the initial training data feature extraction and the Random Forest Generation time.  </w:t>
+      </w:r>
+      <w:proofErr w:type="spellStart"/>
+      <w:r>
+        <w:rPr>
+          <w:sz w:val="24"/>
+          <w:szCs w:val="24"/>
+        </w:rPr>
+        <w:t>Tensorflow</w:t>
+      </w:r>
+      <w:proofErr w:type="spellEnd"/>
+      <w:r>
+        <w:rPr>
+          <w:sz w:val="24"/>
+          <w:szCs w:val="24"/>
+        </w:rPr>
+        <w:t xml:space="preserve">, in contrast, took 120 iterations to ensure we could get the result desired, and this approach takes approx. 120 minutes while maximizing CPU usage for the Virtual Machine running the process.  So, the Spark model clearly outperforms the </w:t>
+      </w:r>
+      <w:proofErr w:type="spellStart"/>
+      <w:r>
+        <w:rPr>
+          <w:sz w:val="24"/>
+          <w:szCs w:val="24"/>
+        </w:rPr>
+        <w:t>Tensorflow</w:t>
+      </w:r>
+      <w:proofErr w:type="spellEnd"/>
+      <w:r>
+        <w:rPr>
+          <w:sz w:val="24"/>
+          <w:szCs w:val="24"/>
+        </w:rPr>
+        <w:t xml:space="preserve"> model in terms of training time and training hardware requirements.</w:t>
+      </w:r>
+    </w:p>
+    <w:p>
+      <w:pPr>
+        <w:pStyle w:val="NoSpacing"/>
+        <w:jc w:val="both"/>
+        <w:rPr>
+          <w:sz w:val="24"/>
+          <w:szCs w:val="24"/>
+        </w:rPr>
+      </w:pPr>
+    </w:p>
+    <w:p>
+      <w:pPr>
+        <w:pStyle w:val="NoSpacing"/>
+        <w:jc w:val="both"/>
+        <w:rPr>
+          <w:sz w:val="24"/>
+          <w:szCs w:val="24"/>
+        </w:rPr>
+      </w:pPr>
+      <w:r>
+        <w:rPr>
+          <w:sz w:val="24"/>
+          <w:szCs w:val="24"/>
+        </w:rPr>
+        <w:t xml:space="preserve">In terms of model loading, and important element of the REST service capabilities, the Spark model loads typically in less than 2 seconds of time.  </w:t>
+      </w:r>
+      <w:proofErr w:type="spellStart"/>
+      <w:r>
+        <w:rPr>
+          <w:sz w:val="24"/>
+          <w:szCs w:val="24"/>
+        </w:rPr>
+        <w:t>Tensorflow</w:t>
+      </w:r>
+      <w:proofErr w:type="spellEnd"/>
+      <w:r>
+        <w:rPr>
+          <w:sz w:val="24"/>
+          <w:szCs w:val="24"/>
+        </w:rPr>
+        <w:t xml:space="preserve"> takes approximately 35 seconds to load.  This is a significant different in loading time, but it’s worth noting that the resultant model for </w:t>
+      </w:r>
+      <w:proofErr w:type="spellStart"/>
+      <w:r>
+        <w:rPr>
+          <w:sz w:val="24"/>
+          <w:szCs w:val="24"/>
+        </w:rPr>
+        <w:t>Tensorflow</w:t>
+      </w:r>
+      <w:proofErr w:type="spellEnd"/>
+      <w:r>
+        <w:rPr>
+          <w:sz w:val="24"/>
+          <w:szCs w:val="24"/>
+        </w:rPr>
+        <w:t xml:space="preserve"> is significantly larger in file size (by a factor of nearly 100).  There is virtually no different in the time taken to generate the prediction once the model is loaded.</w:t>
+      </w:r>
+    </w:p>
+    <w:p>
+      <w:pPr>
+        <w:pStyle w:val="NoSpacing"/>
+        <w:jc w:val="both"/>
+        <w:rPr>
+          <w:sz w:val="24"/>
+          <w:szCs w:val="24"/>
+        </w:rPr>
+      </w:pPr>
+    </w:p>
+    <w:p>
+      <w:pPr>
+        <w:pStyle w:val="NoSpacing"/>
+        <w:jc w:val="both"/>
+        <w:rPr>
+          <w:sz w:val="24"/>
+          <w:szCs w:val="24"/>
+        </w:rPr>
+      </w:pPr>
+      <w:r>
+        <w:rPr>
+          <w:sz w:val="24"/>
+          <w:szCs w:val="24"/>
+        </w:rPr>
+        <w:t xml:space="preserve">As discussed previously, the </w:t>
+      </w:r>
+      <w:proofErr w:type="spellStart"/>
+      <w:r>
+        <w:rPr>
+          <w:sz w:val="24"/>
+          <w:szCs w:val="24"/>
+        </w:rPr>
+        <w:t>Tensorflow</w:t>
+      </w:r>
+      <w:proofErr w:type="spellEnd"/>
+      <w:r>
+        <w:rPr>
+          <w:sz w:val="24"/>
+          <w:szCs w:val="24"/>
+        </w:rPr>
+        <w:t xml:space="preserve"> model was more accurate, generating a full 100% accuracy.  The Spark model is relying on many details in the underlying image to generate a high accuracy prediction.  In environments with less visual contract, we believe it safe to predict that Spark would perform significantly worse in terms of accuracy than any sufficiently trained </w:t>
+      </w:r>
+      <w:proofErr w:type="spellStart"/>
+      <w:r>
+        <w:rPr>
+          <w:sz w:val="24"/>
+          <w:szCs w:val="24"/>
+        </w:rPr>
+        <w:t>Tensorflow</w:t>
+      </w:r>
+      <w:proofErr w:type="spellEnd"/>
+      <w:r>
+        <w:rPr>
+          <w:sz w:val="24"/>
+          <w:szCs w:val="24"/>
+        </w:rPr>
+        <w:t xml:space="preserve"> model.</w:t>
+      </w:r>
+      <w:bookmarkStart w:id="0" w:name="_GoBack"/>
+      <w:bookmarkEnd w:id="0"/>
+    </w:p>
+    <w:p>
+      <w:pPr>
+        <w:pStyle w:val="NoSpacing"/>
+        <w:jc w:val="both"/>
+        <w:rPr>
+          <w:sz w:val="24"/>
+          <w:szCs w:val="24"/>
+        </w:rPr>
+      </w:pPr>
     </w:p>
     <w:p>
       <w:pPr>
@@ -10175,51 +10475,58 @@
           <w:sz w:val="24"/>
           <w:szCs w:val="24"/>
         </w:rPr>
+        <w:t>In continuing to discuss system requirements limitations, the requirement of using the Google Conversation API was a poor choice.  While the API is interesting, it is poorly suited to this project, and I believe poorly suited to the type of solution we want to implement.  In theory, you have a classroom full of students, all trying to use voice commands to interact with their environment.  The risk of collisions and accidental invocation of the voice system feels high, even without assuming any deliberate attempt by other students to interrupt the current user’s experience.</w:t>
+      </w:r>
+    </w:p>
+    <w:p>
+      <w:pPr>
+        <w:pStyle w:val="NoSpacing"/>
+        <w:jc w:val="both"/>
+        <w:rPr>
+          <w:sz w:val="24"/>
+          <w:szCs w:val="24"/>
+        </w:rPr>
+      </w:pPr>
+    </w:p>
+    <w:p>
+      <w:pPr>
+        <w:pStyle w:val="NoSpacing"/>
+        <w:jc w:val="both"/>
+        <w:rPr>
+          <w:sz w:val="24"/>
+          <w:szCs w:val="24"/>
+        </w:rPr>
+      </w:pPr>
+      <w:r>
+        <w:rPr>
+          <w:sz w:val="24"/>
+          <w:szCs w:val="24"/>
+        </w:rPr>
+        <w:t xml:space="preserve">Secondarily, the Google Conversation API makes a terrible middleman.  While it is very simple to connect the Conversation with </w:t>
+      </w:r>
+      <w:proofErr w:type="spellStart"/>
+      <w:r>
+        <w:rPr>
+          <w:sz w:val="24"/>
+          <w:szCs w:val="24"/>
+        </w:rPr>
+        <w:t>webhooks</w:t>
+      </w:r>
+      <w:proofErr w:type="spellEnd"/>
+      <w:r>
+        <w:rPr>
+          <w:sz w:val="24"/>
+          <w:szCs w:val="24"/>
+        </w:rPr>
+        <w:t xml:space="preserve"> to process tasks more intelligently, the goal of this </w:t>
+      </w:r>
+      <w:r>
+        <w:rPr>
+          <w:sz w:val="24"/>
+          <w:szCs w:val="24"/>
+        </w:rPr>
         <w:lastRenderedPageBreak/>
-        <w:t>In continuing to discuss system requirements limitations, the requirement of using the Google Conversation API was a poor choice.  While the API is interesting, it is poorly suited to this project, and I believe poorly suited to the type of solution we want to implement.  In theory, you have a classroom full of students, all trying to use voice commands to interact with their environment.  The risk of collisions and accidental invocation of the voice system feels high, even without assuming any deliberate attempt by other students to interrupt the current user’s experience.</w:t>
-      </w:r>
-    </w:p>
-    <w:p>
-      <w:pPr>
-        <w:pStyle w:val="NoSpacing"/>
-        <w:jc w:val="both"/>
-        <w:rPr>
-          <w:sz w:val="24"/>
-          <w:szCs w:val="24"/>
-        </w:rPr>
-      </w:pPr>
-    </w:p>
-    <w:p>
-      <w:pPr>
-        <w:pStyle w:val="NoSpacing"/>
-        <w:jc w:val="both"/>
-        <w:rPr>
-          <w:sz w:val="24"/>
-          <w:szCs w:val="24"/>
-        </w:rPr>
-      </w:pPr>
-      <w:r>
-        <w:rPr>
-          <w:sz w:val="24"/>
-          <w:szCs w:val="24"/>
-        </w:rPr>
-        <w:t xml:space="preserve">Secondarily, the Google Conversation API makes a terrible middleman.  While it is very simple to connect the Conversation with </w:t>
-      </w:r>
-      <w:proofErr w:type="spellStart"/>
-      <w:r>
-        <w:rPr>
-          <w:sz w:val="24"/>
-          <w:szCs w:val="24"/>
-        </w:rPr>
-        <w:t>webhooks</w:t>
-      </w:r>
-      <w:proofErr w:type="spellEnd"/>
-      <w:r>
-        <w:rPr>
-          <w:sz w:val="24"/>
-          <w:szCs w:val="24"/>
-        </w:rPr>
-        <w:t xml:space="preserve"> to process tasks more intelligently, the goal of this project was to invoke any one of three tasks.  For any task that takes more than a matter of seconds, this is a poor choice, as the voice interaction service will respond that the transaction did not respond well before an actual response is received.  Additionally, the API is a poor choice to serve as a middleware service.  Our project needs to send a screenshot to one or all of three services for processing, so for the Conversation API to be even moderately relevant, the image content must be passed as part of that request, and must then be transferred from that request to other REST requests, which was very difficult to achieve, and outside the standard scope of usage for this API.  In the author’s opinion, the requirement to use this API was not only not required for this project, but actually counterproductive to the project.</w:t>
+        <w:t>project was to invoke any one of three tasks.  For any task that takes more than a matter of seconds, this is a poor choice, as the voice interaction service will respond that the transaction did not respond well before an actual response is received.  Additionally, the API is a poor choice to serve as a middleware service.  Our project needs to send a screenshot to one or all of three services for processing, so for the Conversation API to be even moderately relevant, the image content must be passed as part of that request, and must then be transferred from that request to other REST requests, which was very difficult to achieve, and outside the standard scope of usage for this API.  In the author’s opinion, the requirement to use this API was not only not required for this project, but actually counterproductive to the project.</w:t>
       </w:r>
     </w:p>
     <w:p>
@@ -10578,6 +10885,7 @@
           <w:sz w:val="24"/>
           <w:szCs w:val="24"/>
         </w:rPr>
+        <w:lastRenderedPageBreak/>
         <w:t>Standard Object Collision methods commonly used in 3D gaming models provide a simpler approach to interactive VR experiences than image recognition.</w:t>
       </w:r>
     </w:p>
@@ -11067,7 +11375,6 @@
           <w:sz w:val="22"/>
           <w:szCs w:val="22"/>
         </w:rPr>
-        <w:lastRenderedPageBreak/>
         <w:t xml:space="preserve">[8] – </w:t>
       </w:r>
       <w:r>
@@ -11240,6 +11547,7 @@
           <w:sz w:val="22"/>
           <w:szCs w:val="22"/>
         </w:rPr>
+        <w:lastRenderedPageBreak/>
         <w:t xml:space="preserve">[13] – </w:t>
       </w:r>
       <w:r>
@@ -12833,7 +13141,7 @@
 </file>
 
 <file path=customXml/itemProps1.xml><?xml version="1.0" encoding="utf-8"?>
-<ds:datastoreItem xmlns:ds="http://schemas.openxmlformats.org/officeDocument/2006/customXml" ds:itemID="{F8833BDF-53C9-45E1-850A-CC02E6ECBDC3}">
+<ds:datastoreItem xmlns:ds="http://schemas.openxmlformats.org/officeDocument/2006/customXml" ds:itemID="{721C80DF-6D2D-49FE-95B2-B3166089EDD7}">
   <ds:schemaRefs>
     <ds:schemaRef ds:uri="http://schemas.openxmlformats.org/officeDocument/2006/bibliography"/>
   </ds:schemaRefs>

</xml_diff>